<commit_message>
Nothing trivial: trying to pull everything to my local repo
</commit_message>
<xml_diff>
--- a/Question2/Q2.docx
+++ b/Question2/Q2.docx
@@ -186,7 +186,13 @@
         <w:t>s</w:t>
       </w:r>
       <w:r>
-        <w:t xml:space="preserve">=20 kHz. Selected inductor and its parameters listed in Table 1. </w:t>
+        <w:t xml:space="preserve">=20 kHz. Selected inductor and its parameters listed in Table </w:t>
+      </w:r>
+      <w:r>
+        <w:t>2.</w:t>
+      </w:r>
+      <w:r>
+        <w:t xml:space="preserve">1. </w:t>
       </w:r>
     </w:p>
     <w:p>
@@ -195,32 +201,19 @@
         <w:keepNext/>
       </w:pPr>
       <w:r>
-        <w:t xml:space="preserve">Table </w:t>
-      </w:r>
-      <w:r>
-        <w:fldChar w:fldCharType="begin"/>
-      </w:r>
-      <w:r>
-        <w:instrText xml:space="preserve"> SEQ Table \* A</w:instrText>
-      </w:r>
-      <w:r>
-        <w:instrText xml:space="preserve">RABIC </w:instrText>
-      </w:r>
-      <w:r>
-        <w:fldChar w:fldCharType="separate"/>
-      </w:r>
-      <w:r>
-        <w:rPr>
-          <w:noProof/>
-        </w:rPr>
-        <w:t>1</w:t>
-      </w:r>
-      <w:r>
-        <w:rPr>
-          <w:noProof/>
-        </w:rPr>
-        <w:fldChar w:fldCharType="end"/>
-      </w:r>
+        <w:t>Table</w:t>
+      </w:r>
+      <w:r>
+        <w:t>2.</w:t>
+      </w:r>
+      <w:fldSimple w:instr=" SEQ Table \* ARABIC ">
+        <w:r>
+          <w:rPr>
+            <w:noProof/>
+          </w:rPr>
+          <w:t>1</w:t>
+        </w:r>
+      </w:fldSimple>
       <w:r>
         <w:t>: Selected inductor and its parameters</w:t>
       </w:r>
@@ -503,7 +496,19 @@
         <w:rPr>
           <w:rFonts w:cstheme="minorHAnsi"/>
         </w:rPr>
-        <w:t>onsidering voltage ripple and corner frequency should be much smaller than switching frequency. Taking these factor into account a capacitor is selected. Capacitor product code and its parameters are listed in Table 2.</w:t>
+        <w:t>onsidering voltage ripple and corner frequency should be much smaller than switching frequency. Taking these factor into account a capacitor is selected. Capacitor product code and its parameters are listed in Table 2</w:t>
+      </w:r>
+      <w:r>
+        <w:rPr>
+          <w:rFonts w:cstheme="minorHAnsi"/>
+        </w:rPr>
+        <w:t>.2</w:t>
+      </w:r>
+      <w:r>
+        <w:rPr>
+          <w:rFonts w:cstheme="minorHAnsi"/>
+        </w:rPr>
+        <w:t>.</w:t>
       </w:r>
     </w:p>
     <w:p>
@@ -514,26 +519,19 @@
       <w:r>
         <w:t xml:space="preserve">Table </w:t>
       </w:r>
-      <w:r>
-        <w:fldChar w:fldCharType="begin"/>
-      </w:r>
-      <w:r>
-        <w:instrText xml:space="preserve"> SEQ Table \* ARABIC </w:instrText>
-      </w:r>
-      <w:r>
-        <w:fldChar w:fldCharType="separate"/>
-      </w:r>
+      <w:fldSimple w:instr=" SEQ Table \* ARABIC ">
+        <w:r>
+          <w:rPr>
+            <w:noProof/>
+          </w:rPr>
+          <w:t>2</w:t>
+        </w:r>
+      </w:fldSimple>
       <w:r>
         <w:rPr>
           <w:noProof/>
         </w:rPr>
-        <w:t>2</w:t>
-      </w:r>
-      <w:r>
-        <w:rPr>
-          <w:noProof/>
-        </w:rPr>
-        <w:fldChar w:fldCharType="end"/>
+        <w:t>.2</w:t>
       </w:r>
       <w:r>
         <w:t>: Selected capacitor and its parameters</w:t>
@@ -724,53 +722,783 @@
           <w:rFonts w:cstheme="minorHAnsi"/>
         </w:rPr>
         <w:lastRenderedPageBreak/>
+        <w:t xml:space="preserve">Selected </w:t>
+      </w:r>
+      <w:r>
+        <w:rPr>
+          <w:rFonts w:cstheme="minorHAnsi"/>
+        </w:rPr>
         <w:t>MOSFET</w:t>
       </w:r>
-    </w:p>
-    <w:p>
-      <w:pPr>
-        <w:rPr>
-          <w:rFonts w:cstheme="minorHAnsi"/>
-        </w:rPr>
-      </w:pPr>
-      <w:hyperlink r:id="rId8" w:history="1">
+      <w:r>
+        <w:rPr>
+          <w:rFonts w:cstheme="minorHAnsi"/>
+        </w:rPr>
+        <w:t xml:space="preserve"> is and its parameters also included in Table 2.3.</w:t>
+      </w:r>
+    </w:p>
+    <w:p>
+      <w:pPr>
+        <w:pStyle w:val="Caption"/>
+        <w:keepNext/>
+      </w:pPr>
+      <w:r>
+        <w:t>Table2.</w:t>
+      </w:r>
+      <w:fldSimple w:instr=" SEQ Table \* ARABIC ">
         <w:r>
           <w:rPr>
-            <w:rStyle w:val="Hyperlink"/>
-            <w:rFonts w:cstheme="minorHAnsi"/>
+            <w:noProof/>
           </w:rPr>
-          <w:t>https://www.fairchildsemi.com/datasheets/FD/FDS5680.pdf</w:t>
+          <w:t>3</w:t>
         </w:r>
-      </w:hyperlink>
-    </w:p>
-    <w:p>
-      <w:pPr>
-        <w:rPr>
-          <w:rFonts w:cstheme="minorHAnsi"/>
-        </w:rPr>
-      </w:pPr>
-      <w:r>
-        <w:rPr>
-          <w:rFonts w:cstheme="minorHAnsi"/>
-        </w:rPr>
-        <w:t>Diode</w:t>
-      </w:r>
-    </w:p>
-    <w:p>
-      <w:pPr>
-        <w:rPr>
-          <w:rFonts w:cstheme="minorHAnsi"/>
-        </w:rPr>
-      </w:pPr>
-      <w:hyperlink r:id="rId9" w:history="1">
+      </w:fldSimple>
+      <w:r>
+        <w:t>: Selected MOSFET and techcal properties of it</w:t>
+      </w:r>
+    </w:p>
+    <w:tbl>
+      <w:tblPr>
+        <w:tblStyle w:val="TableGrid"/>
+        <w:tblW w:w="0" w:type="auto"/>
+        <w:tblLook w:val="04A0" w:firstRow="1" w:lastRow="0" w:firstColumn="1" w:lastColumn="0" w:noHBand="0" w:noVBand="1"/>
+      </w:tblPr>
+      <w:tblGrid>
+        <w:gridCol w:w="3227"/>
+        <w:gridCol w:w="6061"/>
+      </w:tblGrid>
+      <w:tr>
+        <w:tc>
+          <w:tcPr>
+            <w:tcW w:w="3227" w:type="dxa"/>
+          </w:tcPr>
+          <w:p>
+            <w:pPr>
+              <w:rPr>
+                <w:rFonts w:cstheme="minorHAnsi"/>
+              </w:rPr>
+            </w:pPr>
+            <w:r>
+              <w:t>Product code</w:t>
+            </w:r>
+          </w:p>
+        </w:tc>
+        <w:tc>
+          <w:tcPr>
+            <w:tcW w:w="6061" w:type="dxa"/>
+          </w:tcPr>
+          <w:p>
+            <w:pPr>
+              <w:rPr>
+                <w:rFonts w:cstheme="minorHAnsi"/>
+              </w:rPr>
+            </w:pPr>
+            <w:r>
+              <w:rPr>
+                <w:rFonts w:cstheme="minorHAnsi"/>
+              </w:rPr>
+              <w:t>FDS5680</w:t>
+            </w:r>
+          </w:p>
+        </w:tc>
+      </w:tr>
+      <w:tr>
+        <w:tc>
+          <w:tcPr>
+            <w:tcW w:w="3227" w:type="dxa"/>
+          </w:tcPr>
+          <w:p>
+            <w:pPr>
+              <w:rPr>
+                <w:rFonts w:cstheme="minorHAnsi"/>
+              </w:rPr>
+            </w:pPr>
+            <w:r>
+              <w:t>Datasheet</w:t>
+            </w:r>
+          </w:p>
+        </w:tc>
+        <w:tc>
+          <w:tcPr>
+            <w:tcW w:w="6061" w:type="dxa"/>
+          </w:tcPr>
+          <w:p>
+            <w:pPr>
+              <w:rPr>
+                <w:rFonts w:cstheme="minorHAnsi"/>
+              </w:rPr>
+            </w:pPr>
+            <w:hyperlink r:id="rId8" w:history="1">
+              <w:r>
+                <w:rPr>
+                  <w:rStyle w:val="Hyperlink"/>
+                  <w:rFonts w:cstheme="minorHAnsi"/>
+                </w:rPr>
+                <w:t>https://www.fairchildsemi.com/datasheets/FD/FDS5680.pdf</w:t>
+              </w:r>
+            </w:hyperlink>
+          </w:p>
+        </w:tc>
+      </w:tr>
+      <w:tr>
+        <w:tc>
+          <w:tcPr>
+            <w:tcW w:w="3227" w:type="dxa"/>
+          </w:tcPr>
+          <w:p>
+            <w:pPr>
+              <w:rPr>
+                <w:rFonts w:cstheme="minorHAnsi"/>
+              </w:rPr>
+            </w:pPr>
+            <w:r>
+              <w:rPr>
+                <w:rFonts w:cstheme="minorHAnsi"/>
+              </w:rPr>
+              <w:t>Drain-Source Voltage</w:t>
+            </w:r>
+          </w:p>
+        </w:tc>
+        <w:tc>
+          <w:tcPr>
+            <w:tcW w:w="6061" w:type="dxa"/>
+          </w:tcPr>
+          <w:p>
+            <w:pPr>
+              <w:rPr>
+                <w:rFonts w:cstheme="minorHAnsi"/>
+              </w:rPr>
+            </w:pPr>
+            <w:r>
+              <w:rPr>
+                <w:rFonts w:cstheme="minorHAnsi"/>
+              </w:rPr>
+              <w:t>60 V</w:t>
+            </w:r>
+          </w:p>
+        </w:tc>
+      </w:tr>
+      <w:tr>
+        <w:tc>
+          <w:tcPr>
+            <w:tcW w:w="3227" w:type="dxa"/>
+          </w:tcPr>
+          <w:p>
+            <w:pPr>
+              <w:rPr>
+                <w:rFonts w:cstheme="minorHAnsi"/>
+              </w:rPr>
+            </w:pPr>
+            <w:r>
+              <w:rPr>
+                <w:rFonts w:cstheme="minorHAnsi"/>
+              </w:rPr>
+              <w:t>Gate-Source Voltage</w:t>
+            </w:r>
+          </w:p>
+        </w:tc>
+        <w:tc>
+          <w:tcPr>
+            <w:tcW w:w="6061" w:type="dxa"/>
+          </w:tcPr>
+          <w:p>
+            <w:pPr>
+              <w:rPr>
+                <w:rFonts w:cstheme="minorHAnsi"/>
+              </w:rPr>
+            </w:pPr>
+            <w:r>
+              <w:rPr>
+                <w:rFonts w:cstheme="minorHAnsi"/>
+              </w:rPr>
+              <w:t>-+20 V</w:t>
+            </w:r>
+          </w:p>
+        </w:tc>
+      </w:tr>
+      <w:tr>
+        <w:tc>
+          <w:tcPr>
+            <w:tcW w:w="3227" w:type="dxa"/>
+          </w:tcPr>
+          <w:p>
+            <w:pPr>
+              <w:rPr>
+                <w:rFonts w:cstheme="minorHAnsi"/>
+              </w:rPr>
+            </w:pPr>
+            <w:r>
+              <w:rPr>
+                <w:rFonts w:cstheme="minorHAnsi"/>
+              </w:rPr>
+              <w:t>Continuous drain current</w:t>
+            </w:r>
+          </w:p>
+        </w:tc>
+        <w:tc>
+          <w:tcPr>
+            <w:tcW w:w="6061" w:type="dxa"/>
+          </w:tcPr>
+          <w:p>
+            <w:pPr>
+              <w:rPr>
+                <w:rFonts w:cstheme="minorHAnsi"/>
+              </w:rPr>
+            </w:pPr>
+            <w:r>
+              <w:rPr>
+                <w:rFonts w:cstheme="minorHAnsi"/>
+              </w:rPr>
+              <w:t>8</w:t>
+            </w:r>
+            <w:r>
+              <w:rPr>
+                <w:rFonts w:cstheme="minorHAnsi"/>
+              </w:rPr>
+              <w:t xml:space="preserve"> </w:t>
+            </w:r>
+            <w:r>
+              <w:rPr>
+                <w:rFonts w:cstheme="minorHAnsi"/>
+              </w:rPr>
+              <w:t>A</w:t>
+            </w:r>
+          </w:p>
+        </w:tc>
+      </w:tr>
+      <w:tr>
+        <w:tc>
+          <w:tcPr>
+            <w:tcW w:w="3227" w:type="dxa"/>
+          </w:tcPr>
+          <w:p>
+            <w:pPr>
+              <w:rPr>
+                <w:rFonts w:cstheme="minorHAnsi"/>
+              </w:rPr>
+            </w:pPr>
+            <w:r>
+              <w:rPr>
+                <w:rFonts w:cstheme="minorHAnsi"/>
+              </w:rPr>
+              <w:t>Pulsed drain current</w:t>
+            </w:r>
+          </w:p>
+        </w:tc>
+        <w:tc>
+          <w:tcPr>
+            <w:tcW w:w="6061" w:type="dxa"/>
+          </w:tcPr>
+          <w:p>
+            <w:pPr>
+              <w:rPr>
+                <w:rFonts w:cstheme="minorHAnsi"/>
+              </w:rPr>
+            </w:pPr>
+            <w:r>
+              <w:rPr>
+                <w:rFonts w:cstheme="minorHAnsi"/>
+              </w:rPr>
+              <w:t>50 A</w:t>
+            </w:r>
+          </w:p>
+        </w:tc>
+      </w:tr>
+      <w:tr>
+        <w:tc>
+          <w:tcPr>
+            <w:tcW w:w="3227" w:type="dxa"/>
+          </w:tcPr>
+          <w:p>
+            <w:pPr>
+              <w:rPr>
+                <w:rFonts w:cstheme="minorHAnsi"/>
+              </w:rPr>
+            </w:pPr>
+            <w:r>
+              <w:rPr>
+                <w:rFonts w:cstheme="minorHAnsi"/>
+              </w:rPr>
+              <w:t>Power disspation</w:t>
+            </w:r>
+          </w:p>
+        </w:tc>
+        <w:tc>
+          <w:tcPr>
+            <w:tcW w:w="6061" w:type="dxa"/>
+          </w:tcPr>
+          <w:p>
+            <w:pPr>
+              <w:rPr>
+                <w:rFonts w:cstheme="minorHAnsi"/>
+              </w:rPr>
+            </w:pPr>
+            <w:r>
+              <w:rPr>
+                <w:rFonts w:cstheme="minorHAnsi"/>
+              </w:rPr>
+              <w:t>2.5 W</w:t>
+            </w:r>
+          </w:p>
+        </w:tc>
+      </w:tr>
+      <w:tr>
+        <w:tc>
+          <w:tcPr>
+            <w:tcW w:w="3227" w:type="dxa"/>
+          </w:tcPr>
+          <w:p>
+            <w:pPr>
+              <w:rPr>
+                <w:rFonts w:cstheme="minorHAnsi"/>
+              </w:rPr>
+            </w:pPr>
+            <w:r>
+              <w:rPr>
+                <w:rFonts w:cstheme="minorHAnsi"/>
+              </w:rPr>
+              <w:t>Price</w:t>
+            </w:r>
+          </w:p>
+        </w:tc>
+        <w:tc>
+          <w:tcPr>
+            <w:tcW w:w="6061" w:type="dxa"/>
+          </w:tcPr>
+          <w:p>
+            <w:pPr>
+              <w:rPr>
+                <w:rFonts w:cstheme="minorHAnsi"/>
+              </w:rPr>
+            </w:pPr>
+            <w:r>
+              <w:rPr>
+                <w:rFonts w:cstheme="minorHAnsi"/>
+              </w:rPr>
+              <w:t>$1.86000</w:t>
+            </w:r>
+          </w:p>
+        </w:tc>
+      </w:tr>
+    </w:tbl>
+    <w:p>
+      <w:pPr>
+        <w:rPr>
+          <w:rFonts w:cstheme="minorHAnsi"/>
+        </w:rPr>
+      </w:pPr>
+    </w:p>
+    <w:p>
+      <w:pPr>
+        <w:rPr>
+          <w:rFonts w:cstheme="minorHAnsi"/>
+        </w:rPr>
+      </w:pPr>
+      <w:r>
+        <w:rPr>
+          <w:rFonts w:cstheme="minorHAnsi"/>
+        </w:rPr>
+        <w:t>In our application maximum drain current is 43 A for few miliseconds, thus selected MOSFET meets that requirement too.</w:t>
+      </w:r>
+    </w:p>
+    <w:p>
+      <w:pPr>
+        <w:rPr>
+          <w:rFonts w:cstheme="minorHAnsi"/>
+        </w:rPr>
+      </w:pPr>
+      <w:r>
+        <w:t>Lastly d</w:t>
+      </w:r>
+      <w:r>
+        <w:rPr>
+          <w:rFonts w:cstheme="minorHAnsi"/>
+        </w:rPr>
+        <w:t>iode</w:t>
+      </w:r>
+      <w:r>
+        <w:rPr>
+          <w:rFonts w:cstheme="minorHAnsi"/>
+        </w:rPr>
+        <w:t xml:space="preserve"> product code and it’s parameters indicated in Table 2.4.</w:t>
+      </w:r>
+    </w:p>
+    <w:tbl>
+      <w:tblPr>
+        <w:tblStyle w:val="TableGrid"/>
+        <w:tblW w:w="0" w:type="auto"/>
+        <w:tblLook w:val="04A0" w:firstRow="1" w:lastRow="0" w:firstColumn="1" w:lastColumn="0" w:noHBand="0" w:noVBand="1"/>
+      </w:tblPr>
+      <w:tblGrid>
+        <w:gridCol w:w="3227"/>
+        <w:gridCol w:w="6061"/>
+      </w:tblGrid>
+      <w:tr>
+        <w:tc>
+          <w:tcPr>
+            <w:tcW w:w="3227" w:type="dxa"/>
+          </w:tcPr>
+          <w:p>
+            <w:pPr>
+              <w:rPr>
+                <w:rFonts w:cstheme="minorHAnsi"/>
+              </w:rPr>
+            </w:pPr>
+            <w:r>
+              <w:t>Product code</w:t>
+            </w:r>
+          </w:p>
+        </w:tc>
+        <w:tc>
+          <w:tcPr>
+            <w:tcW w:w="6061" w:type="dxa"/>
+          </w:tcPr>
+          <w:p>
+            <w:pPr>
+              <w:rPr>
+                <w:rFonts w:cstheme="minorHAnsi"/>
+              </w:rPr>
+            </w:pPr>
+            <w:r>
+              <w:rPr>
+                <w:rFonts w:cstheme="minorHAnsi"/>
+              </w:rPr>
+              <w:t>MBR860MFS</w:t>
+            </w:r>
+          </w:p>
+        </w:tc>
+      </w:tr>
+      <w:tr>
+        <w:tc>
+          <w:tcPr>
+            <w:tcW w:w="3227" w:type="dxa"/>
+          </w:tcPr>
+          <w:p>
+            <w:pPr>
+              <w:rPr>
+                <w:rFonts w:cstheme="minorHAnsi"/>
+              </w:rPr>
+            </w:pPr>
+            <w:r>
+              <w:t>Datasheet</w:t>
+            </w:r>
+          </w:p>
+        </w:tc>
+        <w:tc>
+          <w:tcPr>
+            <w:tcW w:w="6061" w:type="dxa"/>
+          </w:tcPr>
+          <w:p>
+            <w:pPr>
+              <w:rPr>
+                <w:rFonts w:cstheme="minorHAnsi"/>
+              </w:rPr>
+            </w:pPr>
+            <w:hyperlink r:id="rId9" w:history="1">
+              <w:r>
+                <w:rPr>
+                  <w:rStyle w:val="Hyperlink"/>
+                  <w:rFonts w:cstheme="minorHAnsi"/>
+                </w:rPr>
+                <w:t>https://www.onsemi.com/pub/Collateral/MBR860MFS-D.PDF</w:t>
+              </w:r>
+            </w:hyperlink>
+          </w:p>
+        </w:tc>
+      </w:tr>
+      <w:tr>
+        <w:tc>
+          <w:tcPr>
+            <w:tcW w:w="3227" w:type="dxa"/>
+          </w:tcPr>
+          <w:p>
+            <w:pPr>
+              <w:rPr>
+                <w:rFonts w:cstheme="minorHAnsi"/>
+              </w:rPr>
+            </w:pPr>
+            <w:r>
+              <w:rPr>
+                <w:rFonts w:cstheme="minorHAnsi"/>
+              </w:rPr>
+              <w:t>Peak Repetitive Reverse Voltage</w:t>
+            </w:r>
+          </w:p>
+        </w:tc>
+        <w:tc>
+          <w:tcPr>
+            <w:tcW w:w="6061" w:type="dxa"/>
+          </w:tcPr>
+          <w:p>
+            <w:pPr>
+              <w:rPr>
+                <w:rFonts w:cstheme="minorHAnsi"/>
+              </w:rPr>
+            </w:pPr>
+            <w:r>
+              <w:rPr>
+                <w:rFonts w:cstheme="minorHAnsi"/>
+              </w:rPr>
+              <w:t>60 V</w:t>
+            </w:r>
+          </w:p>
+        </w:tc>
+      </w:tr>
+      <w:tr>
+        <w:tc>
+          <w:tcPr>
+            <w:tcW w:w="3227" w:type="dxa"/>
+          </w:tcPr>
+          <w:p>
+            <w:pPr>
+              <w:rPr>
+                <w:rFonts w:cstheme="minorHAnsi"/>
+              </w:rPr>
+            </w:pPr>
+            <w:r>
+              <w:rPr>
+                <w:rFonts w:cstheme="minorHAnsi"/>
+              </w:rPr>
+              <w:t>Average forward current</w:t>
+            </w:r>
+          </w:p>
+        </w:tc>
+        <w:tc>
+          <w:tcPr>
+            <w:tcW w:w="6061" w:type="dxa"/>
+          </w:tcPr>
+          <w:p>
+            <w:pPr>
+              <w:rPr>
+                <w:rFonts w:cstheme="minorHAnsi"/>
+              </w:rPr>
+            </w:pPr>
+            <w:r>
+              <w:rPr>
+                <w:rFonts w:cstheme="minorHAnsi"/>
+              </w:rPr>
+              <w:t>8 A</w:t>
+            </w:r>
+          </w:p>
+        </w:tc>
+      </w:tr>
+      <w:tr>
+        <w:tc>
+          <w:tcPr>
+            <w:tcW w:w="3227" w:type="dxa"/>
+          </w:tcPr>
+          <w:p>
+            <w:pPr>
+              <w:rPr>
+                <w:rFonts w:cstheme="minorHAnsi"/>
+              </w:rPr>
+            </w:pPr>
+            <w:r>
+              <w:rPr>
+                <w:rFonts w:cstheme="minorHAnsi"/>
+              </w:rPr>
+              <w:t>Peak surge current</w:t>
+            </w:r>
+          </w:p>
+        </w:tc>
+        <w:tc>
+          <w:tcPr>
+            <w:tcW w:w="6061" w:type="dxa"/>
+          </w:tcPr>
+          <w:p>
+            <w:pPr>
+              <w:rPr>
+                <w:rFonts w:cstheme="minorHAnsi"/>
+              </w:rPr>
+            </w:pPr>
+            <w:r>
+              <w:rPr>
+                <w:rFonts w:cstheme="minorHAnsi"/>
+              </w:rPr>
+              <w:t>150 A</w:t>
+            </w:r>
+          </w:p>
+        </w:tc>
+      </w:tr>
+      <w:tr>
+        <w:tc>
+          <w:tcPr>
+            <w:tcW w:w="3227" w:type="dxa"/>
+          </w:tcPr>
+          <w:p>
+            <w:pPr>
+              <w:rPr>
+                <w:rFonts w:cstheme="minorHAnsi"/>
+              </w:rPr>
+            </w:pPr>
+            <w:r>
+              <w:rPr>
+                <w:rFonts w:cstheme="minorHAnsi"/>
+              </w:rPr>
+              <w:t>Forward Voltage</w:t>
+            </w:r>
+          </w:p>
+        </w:tc>
+        <w:tc>
+          <w:tcPr>
+            <w:tcW w:w="6061" w:type="dxa"/>
+          </w:tcPr>
+          <w:p>
+            <w:pPr>
+              <w:rPr>
+                <w:rFonts w:cstheme="minorHAnsi"/>
+              </w:rPr>
+            </w:pPr>
+            <w:r>
+              <w:rPr>
+                <w:rFonts w:cstheme="minorHAnsi"/>
+              </w:rPr>
+              <w:t>0.8 V</w:t>
+            </w:r>
+          </w:p>
+        </w:tc>
+      </w:tr>
+      <w:tr>
+        <w:tc>
+          <w:tcPr>
+            <w:tcW w:w="3227" w:type="dxa"/>
+          </w:tcPr>
+          <w:p>
+            <w:pPr>
+              <w:rPr>
+                <w:rFonts w:cstheme="minorHAnsi"/>
+              </w:rPr>
+            </w:pPr>
+            <w:r>
+              <w:rPr>
+                <w:rFonts w:cstheme="minorHAnsi"/>
+              </w:rPr>
+              <w:t>Price</w:t>
+            </w:r>
+          </w:p>
+        </w:tc>
+        <w:tc>
+          <w:tcPr>
+            <w:tcW w:w="6061" w:type="dxa"/>
+          </w:tcPr>
+          <w:p>
+            <w:pPr>
+              <w:rPr>
+                <w:rFonts w:cstheme="minorHAnsi"/>
+              </w:rPr>
+            </w:pPr>
+            <w:r>
+              <w:rPr>
+                <w:rFonts w:cstheme="minorHAnsi"/>
+              </w:rPr>
+              <w:t>$0.80000</w:t>
+            </w:r>
+          </w:p>
+        </w:tc>
+      </w:tr>
+    </w:tbl>
+    <w:p>
+      <w:pPr>
+        <w:rPr>
+          <w:rFonts w:cstheme="minorHAnsi"/>
+        </w:rPr>
+      </w:pPr>
+    </w:p>
+    <w:p>
+      <w:pPr>
+        <w:rPr>
+          <w:rFonts w:cstheme="minorHAnsi"/>
+        </w:rPr>
+      </w:pPr>
+      <w:r>
+        <w:rPr>
+          <w:rFonts w:cstheme="minorHAnsi"/>
+        </w:rPr>
+        <w:t>After selecting all components Buck converter is simulated ,n Simulink and resulted steady state graps indicated in Figure 2.1 and Figure 2.2.</w:t>
+      </w:r>
+    </w:p>
+    <w:p>
+      <w:pPr>
+        <w:keepNext/>
+      </w:pPr>
+      <w:bookmarkStart w:id="0" w:name="_GoBack"/>
+      <w:r>
+        <w:rPr>
+          <w:rFonts w:cstheme="minorHAnsi"/>
+        </w:rPr>
+        <w:pict>
+          <v:shapetype id="_x0000_t75" coordsize="21600,21600" o:spt="75" o:preferrelative="t" path="m@4@5l@4@11@9@11@9@5xe" filled="f" stroked="f">
+            <v:stroke joinstyle="miter"/>
+            <v:formulas>
+              <v:f eqn="if lineDrawn pixelLineWidth 0"/>
+              <v:f eqn="sum @0 1 0"/>
+              <v:f eqn="sum 0 0 @1"/>
+              <v:f eqn="prod @2 1 2"/>
+              <v:f eqn="prod @3 21600 pixelWidth"/>
+              <v:f eqn="prod @3 21600 pixelHeight"/>
+              <v:f eqn="sum @0 0 1"/>
+              <v:f eqn="prod @6 1 2"/>
+              <v:f eqn="prod @7 21600 pixelWidth"/>
+              <v:f eqn="sum @8 21600 0"/>
+              <v:f eqn="prod @7 21600 pixelHeight"/>
+              <v:f eqn="sum @10 21600 0"/>
+            </v:formulas>
+            <v:path o:extrusionok="f" gradientshapeok="t" o:connecttype="rect"/>
+            <o:lock v:ext="edit" aspectratio="t"/>
+          </v:shapetype>
+          <v:shape id="_x0000_i1025" type="#_x0000_t75" style="width:453pt;height:214.2pt">
+            <v:imagedata r:id="rId10" o:title="Q2_output_voltage"/>
+          </v:shape>
+        </w:pict>
+      </w:r>
+      <w:bookmarkEnd w:id="0"/>
+    </w:p>
+    <w:p>
+      <w:pPr>
+        <w:pStyle w:val="Caption"/>
+        <w:rPr>
+          <w:rFonts w:cstheme="minorHAnsi"/>
+        </w:rPr>
+      </w:pPr>
+      <w:r>
+        <w:t xml:space="preserve">Figure </w:t>
+      </w:r>
+      <w:fldSimple w:instr=" SEQ Figure \* ARABIC ">
         <w:r>
           <w:rPr>
-            <w:rStyle w:val="Hyperlink"/>
-            <w:rFonts w:cstheme="minorHAnsi"/>
+            <w:noProof/>
           </w:rPr>
-          <w:t>https://www.onsemi.com/pub/Collateral/MBR860MFS-D.PDF</w:t>
+          <w:t>1</w:t>
         </w:r>
-      </w:hyperlink>
+      </w:fldSimple>
+      <w:r>
+        <w:t>: Output voltage at steady state</w:t>
+      </w:r>
+    </w:p>
+    <w:p>
+      <w:pPr>
+        <w:rPr>
+          <w:rFonts w:cstheme="minorHAnsi"/>
+        </w:rPr>
+      </w:pPr>
+      <w:r>
+        <w:rPr>
+          <w:rFonts w:cstheme="minorHAnsi"/>
+        </w:rPr>
+        <w:lastRenderedPageBreak/>
+        <w:pict>
+          <v:shape id="_x0000_i1026" type="#_x0000_t75" style="width:452.4pt;height:214.8pt">
+            <v:imagedata r:id="rId11" o:title="Q2_inductor_current"/>
+          </v:shape>
+        </w:pict>
+      </w:r>
+    </w:p>
+    <w:p>
+      <w:pPr>
+        <w:rPr>
+          <w:rFonts w:cstheme="minorHAnsi"/>
+        </w:rPr>
+      </w:pPr>
     </w:p>
     <w:p>
       <w:pPr>
@@ -789,10 +1517,7 @@
     </w:p>
     <w:p/>
     <w:p/>
-    <w:p>
-      <w:bookmarkStart w:id="0" w:name="_GoBack"/>
-      <w:bookmarkEnd w:id="0"/>
-    </w:p>
+    <w:p/>
     <w:sectPr>
       <w:pgSz w:w="11906" w:h="16838"/>
       <w:pgMar w:top="1417" w:right="1417" w:bottom="1417" w:left="1417" w:header="708" w:footer="708" w:gutter="0"/>

</xml_diff>